<commit_message>
yemek resımlerı bılgılerı toplandı
</commit_message>
<xml_diff>
--- a/yemekler/yemekler.docx
+++ b/yemekler/yemekler.docx
@@ -10,6 +10,7 @@
         <w:rPr>
           <w:rFonts w:ascii="Roboto" w:hAnsi="Roboto"/>
           <w:color w:val="333333"/>
+          <w:highlight w:val="yellow"/>
         </w:rPr>
       </w:pPr>
       <w:proofErr w:type="spellStart"/>
@@ -20,6 +21,7 @@
           <w:b/>
           <w:bCs/>
           <w:color w:val="333333"/>
+          <w:highlight w:val="yellow"/>
         </w:rPr>
         <w:t>antalya</w:t>
       </w:r>
@@ -31,6 +33,7 @@
           <w:b/>
           <w:bCs/>
           <w:color w:val="333333"/>
+          <w:highlight w:val="yellow"/>
         </w:rPr>
         <w:fldChar w:fldCharType="begin"/>
       </w:r>
@@ -40,6 +43,7 @@
           <w:b/>
           <w:bCs/>
           <w:color w:val="333333"/>
+          <w:highlight w:val="yellow"/>
         </w:rPr>
         <w:instrText xml:space="preserve"> HYPERLINK "https://www.lezzet.com.tr/yemek-tarifleri/turkiye-turu/akdeniz-yemekleri/testi-kebabi-243108" </w:instrText>
       </w:r>
@@ -49,6 +53,7 @@
           <w:b/>
           <w:bCs/>
           <w:color w:val="333333"/>
+          <w:highlight w:val="yellow"/>
         </w:rPr>
         <w:fldChar w:fldCharType="separate"/>
       </w:r>
@@ -58,6 +63,7 @@
           <w:b/>
           <w:bCs/>
           <w:color w:val="428BCA"/>
+          <w:highlight w:val="yellow"/>
         </w:rPr>
         <w:br/>
       </w:r>
@@ -68,6 +74,7 @@
           <w:b/>
           <w:bCs/>
           <w:color w:val="428BCA"/>
+          <w:highlight w:val="yellow"/>
         </w:rPr>
         <w:t>Testi Kebabı</w:t>
       </w:r>
@@ -77,6 +84,7 @@
           <w:b/>
           <w:bCs/>
           <w:color w:val="333333"/>
+          <w:highlight w:val="yellow"/>
         </w:rPr>
         <w:fldChar w:fldCharType="end"/>
       </w:r>
@@ -86,6 +94,7 @@
           <w:b/>
           <w:bCs/>
           <w:color w:val="333333"/>
+          <w:highlight w:val="yellow"/>
         </w:rPr>
         <w:t>;</w:t>
       </w:r>
@@ -98,6 +107,7 @@
         <w:rPr>
           <w:rFonts w:ascii="Roboto" w:hAnsi="Roboto"/>
           <w:color w:val="333333"/>
+          <w:highlight w:val="yellow"/>
         </w:rPr>
       </w:pPr>
     </w:p>
@@ -109,12 +119,14 @@
         <w:rPr>
           <w:rFonts w:ascii="Roboto" w:hAnsi="Roboto"/>
           <w:color w:val="333333"/>
+          <w:highlight w:val="yellow"/>
         </w:rPr>
       </w:pPr>
       <w:r>
         <w:rPr>
           <w:rFonts w:ascii="Roboto" w:hAnsi="Roboto"/>
           <w:color w:val="333333"/>
+          <w:highlight w:val="yellow"/>
         </w:rPr>
         <w:t>Genellikle koyun eti ile testi içinde hazırlanan bu kebap, oldukça meşhurdur. İsteğe göre Akdeniz'in çeşitli balıkları ile birlikte de hazırlanabilir.</w:t>
       </w:r>
@@ -127,9 +139,10 @@
         <w:rPr>
           <w:rFonts w:ascii="Roboto" w:hAnsi="Roboto"/>
           <w:color w:val="333333"/>
-        </w:rPr>
-      </w:pPr>
-      <w:hyperlink r:id="rId4" w:tgtFrame="_blank" w:history="1">
+          <w:highlight w:val="yellow"/>
+        </w:rPr>
+      </w:pPr>
+      <w:hyperlink r:id="rId5" w:tgtFrame="_blank" w:history="1">
         <w:r>
           <w:rPr>
             <w:rStyle w:val="Kpr"/>
@@ -137,6 +150,7 @@
             <w:b/>
             <w:bCs/>
             <w:color w:val="428BCA"/>
+            <w:highlight w:val="yellow"/>
           </w:rPr>
           <w:t>Taratorlu Tekir Tava</w:t>
         </w:r>
@@ -147,6 +161,7 @@
           <w:b/>
           <w:bCs/>
           <w:color w:val="333333"/>
+          <w:highlight w:val="yellow"/>
         </w:rPr>
         <w:t>;</w:t>
       </w:r>
@@ -159,6 +174,7 @@
         <w:rPr>
           <w:rFonts w:ascii="Roboto" w:hAnsi="Roboto"/>
           <w:color w:val="333333"/>
+          <w:highlight w:val="yellow"/>
         </w:rPr>
       </w:pPr>
     </w:p>
@@ -170,12 +186,14 @@
         <w:rPr>
           <w:rFonts w:ascii="Roboto" w:hAnsi="Roboto"/>
           <w:color w:val="333333"/>
+          <w:highlight w:val="yellow"/>
         </w:rPr>
       </w:pPr>
       <w:r>
         <w:rPr>
           <w:rFonts w:ascii="Roboto" w:hAnsi="Roboto"/>
           <w:color w:val="333333"/>
+          <w:highlight w:val="yellow"/>
         </w:rPr>
         <w:t>Akdeniz Bölgesi'nde sık sık tüketilen tekir, tarator sosu ile harmanlanır. Daha sonra tavada kızartılarak servise sunulur.</w:t>
       </w:r>
@@ -188,15 +206,17 @@
         <w:rPr>
           <w:rFonts w:ascii="Roboto" w:hAnsi="Roboto"/>
           <w:color w:val="333333"/>
-        </w:rPr>
-      </w:pPr>
-      <w:hyperlink r:id="rId5" w:tgtFrame="_blank" w:history="1">
+          <w:highlight w:val="yellow"/>
+        </w:rPr>
+      </w:pPr>
+      <w:hyperlink r:id="rId6" w:tgtFrame="_blank" w:history="1">
         <w:r>
           <w:rPr>
             <w:rFonts w:ascii="Roboto" w:hAnsi="Roboto"/>
             <w:b/>
             <w:bCs/>
             <w:color w:val="428BCA"/>
+            <w:highlight w:val="yellow"/>
           </w:rPr>
           <w:br/>
         </w:r>
@@ -207,6 +227,7 @@
             <w:b/>
             <w:bCs/>
             <w:color w:val="428BCA"/>
+            <w:highlight w:val="yellow"/>
           </w:rPr>
           <w:t>Kabak Çiçeği Dolması</w:t>
         </w:r>
@@ -217,6 +238,7 @@
           <w:b/>
           <w:bCs/>
           <w:color w:val="333333"/>
+          <w:highlight w:val="yellow"/>
         </w:rPr>
         <w:t>;</w:t>
       </w:r>
@@ -229,6 +251,7 @@
         <w:rPr>
           <w:rFonts w:ascii="Roboto" w:hAnsi="Roboto"/>
           <w:color w:val="333333"/>
+          <w:highlight w:val="yellow"/>
         </w:rPr>
       </w:pPr>
     </w:p>
@@ -240,12 +263,14 @@
         <w:rPr>
           <w:rFonts w:ascii="Roboto" w:hAnsi="Roboto"/>
           <w:color w:val="333333"/>
+          <w:highlight w:val="yellow"/>
         </w:rPr>
       </w:pPr>
       <w:r>
         <w:rPr>
           <w:rFonts w:ascii="Roboto" w:hAnsi="Roboto"/>
           <w:color w:val="333333"/>
+          <w:highlight w:val="yellow"/>
         </w:rPr>
         <w:t>Ege ve Akdeniz'in yöresel yemekleri arasında yer alır. Sabah saatlerinde toplanan kabak çiçeği, klasik dolma tariflerinden sıkılanlar için ideal bir tarif.</w:t>
       </w:r>
@@ -258,15 +283,17 @@
         <w:rPr>
           <w:rFonts w:ascii="Roboto" w:hAnsi="Roboto"/>
           <w:color w:val="333333"/>
-        </w:rPr>
-      </w:pPr>
-      <w:hyperlink r:id="rId6" w:history="1">
+          <w:highlight w:val="yellow"/>
+        </w:rPr>
+      </w:pPr>
+      <w:hyperlink r:id="rId7" w:history="1">
         <w:r>
           <w:rPr>
             <w:rFonts w:ascii="Roboto" w:hAnsi="Roboto"/>
             <w:b/>
             <w:bCs/>
             <w:color w:val="428BCA"/>
+            <w:highlight w:val="yellow"/>
           </w:rPr>
           <w:br/>
         </w:r>
@@ -277,6 +304,7 @@
             <w:b/>
             <w:bCs/>
             <w:color w:val="428BCA"/>
+            <w:highlight w:val="yellow"/>
           </w:rPr>
           <w:t>Kabak Tatlısı</w:t>
         </w:r>
@@ -287,6 +315,7 @@
           <w:b/>
           <w:bCs/>
           <w:color w:val="333333"/>
+          <w:highlight w:val="yellow"/>
         </w:rPr>
         <w:t>;</w:t>
       </w:r>
@@ -299,6 +328,7 @@
         <w:rPr>
           <w:rFonts w:ascii="Roboto" w:hAnsi="Roboto"/>
           <w:color w:val="333333"/>
+          <w:highlight w:val="yellow"/>
         </w:rPr>
       </w:pPr>
     </w:p>
@@ -310,12 +340,14 @@
         <w:rPr>
           <w:rFonts w:ascii="Roboto" w:hAnsi="Roboto"/>
           <w:color w:val="333333"/>
+          <w:highlight w:val="yellow"/>
         </w:rPr>
       </w:pPr>
       <w:r>
         <w:rPr>
           <w:rFonts w:ascii="Roboto" w:hAnsi="Roboto"/>
           <w:color w:val="333333"/>
+          <w:highlight w:val="yellow"/>
         </w:rPr>
         <w:t>Yeni yıl ve bayramlarda servis edilen kabak tatlısı, Antalya'nın meşhur tatlılarındandır. Özellikle kalabalık sofralarda kaymak ve dondurma eşliğinde sunulur.</w:t>
       </w:r>
@@ -328,6 +360,7 @@
         <w:rPr>
           <w:rFonts w:ascii="Roboto" w:hAnsi="Roboto"/>
           <w:color w:val="333333"/>
+          <w:highlight w:val="yellow"/>
         </w:rPr>
       </w:pPr>
     </w:p>
@@ -341,6 +374,7 @@
           <w:color w:val="3A3A3A"/>
           <w:sz w:val="32"/>
           <w:szCs w:val="32"/>
+          <w:highlight w:val="yellow"/>
           <w:lang w:val="tr-TR" w:eastAsia="tr-TR"/>
         </w:rPr>
       </w:pPr>
@@ -352,6 +386,7 @@
           <w:color w:val="3A3A3A"/>
           <w:sz w:val="32"/>
           <w:szCs w:val="32"/>
+          <w:highlight w:val="yellow"/>
           <w:lang w:val="tr-TR" w:eastAsia="tr-TR"/>
         </w:rPr>
         <w:t>Enginarlı Girit Kebabı</w:t>
@@ -364,6 +399,7 @@
           <w:rFonts w:ascii="Times New Roman" w:eastAsia="Times New Roman" w:hAnsi="Times New Roman" w:cs="Times New Roman"/>
           <w:sz w:val="24"/>
           <w:szCs w:val="24"/>
+          <w:highlight w:val="yellow"/>
           <w:lang w:val="tr-TR" w:eastAsia="tr-TR"/>
         </w:rPr>
       </w:pPr>
@@ -377,6 +413,7 @@
           <w:color w:val="3A3A3A"/>
           <w:sz w:val="26"/>
           <w:szCs w:val="26"/>
+          <w:highlight w:val="yellow"/>
           <w:lang w:val="tr-TR" w:eastAsia="tr-TR"/>
         </w:rPr>
       </w:pPr>
@@ -386,11 +423,12 @@
           <w:color w:val="3A3A3A"/>
           <w:sz w:val="26"/>
           <w:szCs w:val="26"/>
+          <w:highlight w:val="yellow"/>
           <w:lang w:val="tr-TR" w:eastAsia="tr-TR"/>
         </w:rPr>
         <w:t>Enginarlı Girit kebabı </w:t>
       </w:r>
-      <w:hyperlink r:id="rId7" w:tgtFrame="_blank" w:history="1">
+      <w:hyperlink r:id="rId8" w:tgtFrame="_blank" w:history="1">
         <w:r>
           <w:rPr>
             <w:rFonts w:ascii="Helvetica" w:eastAsia="Times New Roman" w:hAnsi="Helvetica" w:cs="Times New Roman"/>
@@ -399,6 +437,7 @@
             <w:color w:val="F94E67"/>
             <w:sz w:val="26"/>
             <w:szCs w:val="26"/>
+            <w:highlight w:val="yellow"/>
             <w:u w:val="single"/>
             <w:lang w:val="tr-TR" w:eastAsia="tr-TR"/>
           </w:rPr>
@@ -411,12 +450,19 @@
           <w:color w:val="3A3A3A"/>
           <w:sz w:val="26"/>
           <w:szCs w:val="26"/>
+          <w:highlight w:val="yellow"/>
           <w:lang w:val="tr-TR" w:eastAsia="tr-TR"/>
         </w:rPr>
         <w:t> kültürünün bir meyvesi olarak görülen ancak Antalya’da da sevilerek tüketilen ve artık yöreselleşmiş olan bir lezzettir. Kuşbaşı doğranmış et, soğan ve enginar ile yapılan çok ilginç bir tattır. Günümüzde insanlar enginarlı Girit kebabı yaparken içine köfte de ekleyebiliyor. Ancak lezzetin özünde kuşbaşı doğranmış etler ile yapıldığını unutmayın.</w:t>
       </w:r>
     </w:p>
-    <w:p/>
+    <w:p>
+      <w:pPr>
+        <w:rPr>
+          <w:highlight w:val="yellow"/>
+        </w:rPr>
+      </w:pPr>
+    </w:p>
     <w:p>
       <w:pPr>
         <w:shd w:val="clear" w:color="auto" w:fill="FFFFFF"/>
@@ -427,6 +473,7 @@
           <w:color w:val="3A3A3A"/>
           <w:sz w:val="32"/>
           <w:szCs w:val="32"/>
+          <w:highlight w:val="yellow"/>
           <w:lang w:val="tr-TR" w:eastAsia="tr-TR"/>
         </w:rPr>
       </w:pPr>
@@ -439,6 +486,7 @@
           <w:color w:val="3A3A3A"/>
           <w:sz w:val="32"/>
           <w:szCs w:val="32"/>
+          <w:highlight w:val="yellow"/>
           <w:lang w:val="tr-TR" w:eastAsia="tr-TR"/>
         </w:rPr>
         <w:t>Çiğirdik</w:t>
@@ -452,6 +500,7 @@
           <w:rFonts w:ascii="Times New Roman" w:eastAsia="Times New Roman" w:hAnsi="Times New Roman" w:cs="Times New Roman"/>
           <w:sz w:val="24"/>
           <w:szCs w:val="24"/>
+          <w:highlight w:val="yellow"/>
           <w:lang w:val="tr-TR" w:eastAsia="tr-TR"/>
         </w:rPr>
       </w:pPr>
@@ -475,6 +524,7 @@
           <w:color w:val="3A3A3A"/>
           <w:sz w:val="26"/>
           <w:szCs w:val="26"/>
+          <w:highlight w:val="yellow"/>
           <w:lang w:val="tr-TR" w:eastAsia="tr-TR"/>
         </w:rPr>
         <w:t>Çiğirdik</w:t>
@@ -486,6 +536,7 @@
           <w:color w:val="3A3A3A"/>
           <w:sz w:val="26"/>
           <w:szCs w:val="26"/>
+          <w:highlight w:val="yellow"/>
           <w:lang w:val="tr-TR" w:eastAsia="tr-TR"/>
         </w:rPr>
         <w:t xml:space="preserve"> Antalya’da genellikle çayın yanında tüketilen atıştırmalıklardan biridir. Atıştırmalık olarak sürekli yapılan ilginç bir lezzet olduğunu söyleyebiliriz. Sadece susam ve üzüm pekmezi ile hazırlanan kare atıştırmalıkların tadı da kendini yedikçe yediriyor. Susamlı tatlılar Ankara gibi bazı şehirlerde sokaklarda seyyar satıcılar tarafından satılıyor. Ballı, pekmezli </w:t>
@@ -497,6 +548,7 @@
           <w:color w:val="3A3A3A"/>
           <w:sz w:val="26"/>
           <w:szCs w:val="26"/>
+          <w:highlight w:val="yellow"/>
           <w:lang w:val="tr-TR" w:eastAsia="tr-TR"/>
         </w:rPr>
         <w:t>krokanları</w:t>
@@ -508,6 +560,7 @@
           <w:color w:val="3A3A3A"/>
           <w:sz w:val="26"/>
           <w:szCs w:val="26"/>
+          <w:highlight w:val="yellow"/>
           <w:lang w:val="tr-TR" w:eastAsia="tr-TR"/>
         </w:rPr>
         <w:t xml:space="preserve"> seviyorsanız yöresel bir </w:t>
@@ -519,6 +572,7 @@
           <w:color w:val="3A3A3A"/>
           <w:sz w:val="26"/>
           <w:szCs w:val="26"/>
+          <w:highlight w:val="yellow"/>
           <w:lang w:val="tr-TR" w:eastAsia="tr-TR"/>
         </w:rPr>
         <w:t>krokan</w:t>
@@ -530,6 +584,7 @@
           <w:color w:val="3A3A3A"/>
           <w:sz w:val="26"/>
           <w:szCs w:val="26"/>
+          <w:highlight w:val="yellow"/>
           <w:lang w:val="tr-TR" w:eastAsia="tr-TR"/>
         </w:rPr>
         <w:t xml:space="preserve"> olan </w:t>
@@ -541,6 +596,7 @@
           <w:color w:val="3A3A3A"/>
           <w:sz w:val="26"/>
           <w:szCs w:val="26"/>
+          <w:highlight w:val="yellow"/>
           <w:lang w:val="tr-TR" w:eastAsia="tr-TR"/>
         </w:rPr>
         <w:t>çiğirdik</w:t>
@@ -552,6 +608,7 @@
           <w:color w:val="3A3A3A"/>
           <w:sz w:val="26"/>
           <w:szCs w:val="26"/>
+          <w:highlight w:val="yellow"/>
           <w:lang w:val="tr-TR" w:eastAsia="tr-TR"/>
         </w:rPr>
         <w:t xml:space="preserve"> sizin için harika bir atıştırmalık seçeneği olabilir. Kalori yönünden de yoğun olduğunu söylemek gerekir.</w:t>
@@ -582,6 +639,7 @@
           <w:color w:val="3A3A3A"/>
           <w:sz w:val="32"/>
           <w:szCs w:val="32"/>
+          <w:highlight w:val="yellow"/>
         </w:rPr>
       </w:pPr>
       <w:r>
@@ -593,6 +651,7 @@
           <w:color w:val="3A3A3A"/>
           <w:sz w:val="32"/>
           <w:szCs w:val="32"/>
+          <w:highlight w:val="yellow"/>
         </w:rPr>
         <w:t>Ankara Tava</w:t>
       </w:r>
@@ -607,27 +666,30 @@
           <w:color w:val="3A3A3A"/>
           <w:sz w:val="26"/>
           <w:szCs w:val="26"/>
-        </w:rPr>
-      </w:pPr>
-    </w:p>
-    <w:p>
-      <w:pPr>
-        <w:pStyle w:val="NormalWeb"/>
-        <w:shd w:val="clear" w:color="auto" w:fill="FFFFFF"/>
-        <w:spacing w:before="0" w:beforeAutospacing="0" w:after="168" w:afterAutospacing="0"/>
-        <w:rPr>
-          <w:rFonts w:ascii="Helvetica" w:hAnsi="Helvetica"/>
-          <w:color w:val="3A3A3A"/>
-          <w:sz w:val="26"/>
-          <w:szCs w:val="26"/>
-        </w:rPr>
-      </w:pPr>
-      <w:r>
-        <w:rPr>
-          <w:rFonts w:ascii="Helvetica" w:hAnsi="Helvetica"/>
-          <w:color w:val="3A3A3A"/>
-          <w:sz w:val="26"/>
-          <w:szCs w:val="26"/>
+          <w:highlight w:val="yellow"/>
+        </w:rPr>
+      </w:pPr>
+    </w:p>
+    <w:p>
+      <w:pPr>
+        <w:pStyle w:val="NormalWeb"/>
+        <w:shd w:val="clear" w:color="auto" w:fill="FFFFFF"/>
+        <w:spacing w:before="0" w:beforeAutospacing="0" w:after="168" w:afterAutospacing="0"/>
+        <w:rPr>
+          <w:rFonts w:ascii="Helvetica" w:hAnsi="Helvetica"/>
+          <w:color w:val="3A3A3A"/>
+          <w:sz w:val="26"/>
+          <w:szCs w:val="26"/>
+          <w:highlight w:val="yellow"/>
+        </w:rPr>
+      </w:pPr>
+      <w:r>
+        <w:rPr>
+          <w:rFonts w:ascii="Helvetica" w:hAnsi="Helvetica"/>
+          <w:color w:val="3A3A3A"/>
+          <w:sz w:val="26"/>
+          <w:szCs w:val="26"/>
+          <w:highlight w:val="yellow"/>
         </w:rPr>
         <w:t xml:space="preserve">Görüntüsüyle olduğu kadar lezzetiyle de şahane olan Ankara tava, şehrin sevilerek yenilen yöresel yemeklerinden biridir. Ankara tavası için her ne kadar sade bir yemek desek </w:t>
       </w:r>
@@ -638,6 +700,7 @@
           <w:color w:val="3A3A3A"/>
           <w:sz w:val="26"/>
           <w:szCs w:val="26"/>
+          <w:highlight w:val="yellow"/>
         </w:rPr>
         <w:t>de,</w:t>
       </w:r>
@@ -648,6 +711,7 @@
           <w:color w:val="3A3A3A"/>
           <w:sz w:val="26"/>
           <w:szCs w:val="26"/>
+          <w:highlight w:val="yellow"/>
         </w:rPr>
         <w:t xml:space="preserve"> bir kere tattıktan sonra bu sadeliğin ardında yatan asıl lezzeti hissetmiş olacaksınız. Bu lezzetli yemeği oluşturan malzemeler ise şehriye, kemikli et, doğal, biber ve domatestir.</w:t>
       </w:r>
@@ -664,6 +728,7 @@
           <w:color w:val="3A3A3A"/>
           <w:sz w:val="32"/>
           <w:szCs w:val="32"/>
+          <w:highlight w:val="yellow"/>
         </w:rPr>
       </w:pPr>
       <w:r>
@@ -675,6 +740,7 @@
           <w:color w:val="3A3A3A"/>
           <w:sz w:val="32"/>
           <w:szCs w:val="32"/>
+          <w:highlight w:val="yellow"/>
         </w:rPr>
         <w:t>Orman Kebabı</w:t>
       </w:r>
@@ -689,27 +755,30 @@
           <w:color w:val="3A3A3A"/>
           <w:sz w:val="26"/>
           <w:szCs w:val="26"/>
-        </w:rPr>
-      </w:pPr>
-    </w:p>
-    <w:p>
-      <w:pPr>
-        <w:pStyle w:val="NormalWeb"/>
-        <w:shd w:val="clear" w:color="auto" w:fill="FFFFFF"/>
-        <w:spacing w:before="0" w:beforeAutospacing="0" w:after="168" w:afterAutospacing="0"/>
-        <w:rPr>
-          <w:rFonts w:ascii="Helvetica" w:hAnsi="Helvetica"/>
-          <w:color w:val="3A3A3A"/>
-          <w:sz w:val="26"/>
-          <w:szCs w:val="26"/>
-        </w:rPr>
-      </w:pPr>
-      <w:r>
-        <w:rPr>
-          <w:rFonts w:ascii="Helvetica" w:hAnsi="Helvetica"/>
-          <w:color w:val="3A3A3A"/>
-          <w:sz w:val="26"/>
-          <w:szCs w:val="26"/>
+          <w:highlight w:val="yellow"/>
+        </w:rPr>
+      </w:pPr>
+    </w:p>
+    <w:p>
+      <w:pPr>
+        <w:pStyle w:val="NormalWeb"/>
+        <w:shd w:val="clear" w:color="auto" w:fill="FFFFFF"/>
+        <w:spacing w:before="0" w:beforeAutospacing="0" w:after="168" w:afterAutospacing="0"/>
+        <w:rPr>
+          <w:rFonts w:ascii="Helvetica" w:hAnsi="Helvetica"/>
+          <w:color w:val="3A3A3A"/>
+          <w:sz w:val="26"/>
+          <w:szCs w:val="26"/>
+          <w:highlight w:val="yellow"/>
+        </w:rPr>
+      </w:pPr>
+      <w:r>
+        <w:rPr>
+          <w:rFonts w:ascii="Helvetica" w:hAnsi="Helvetica"/>
+          <w:color w:val="3A3A3A"/>
+          <w:sz w:val="26"/>
+          <w:szCs w:val="26"/>
+          <w:highlight w:val="yellow"/>
         </w:rPr>
         <w:t>Listemizde yer alan Ankara’nın ikinci kebap yemeği. İçerisinde yok yok. Adeta bir lezzet bombası bir yemek olduğunu söyleyebiliriz. Ankara usulü orman kebabı için gerçekten bir lezzet yumağı olduğunu söyleyebiliriz. Ülkemizin birçok yöresinde farklı çeşitlerde yapılan orman kebabı Ankara usulünde kuşbaşı etlerin kızartıldıktan sonra bir kez de güveçte fırınlanmasıyla yapılıyor. Çoğu kişi tarafından hangi usul ile yapılırsa yapılsın her zaman sevilen orman kebabını bir de Ankara’da denemenizi tavsiye ederiz.</w:t>
       </w:r>
@@ -726,6 +795,7 @@
           <w:color w:val="3A3A3A"/>
           <w:sz w:val="32"/>
           <w:szCs w:val="32"/>
+          <w:highlight w:val="yellow"/>
         </w:rPr>
       </w:pPr>
       <w:r>
@@ -737,6 +807,7 @@
           <w:color w:val="3A3A3A"/>
           <w:sz w:val="32"/>
           <w:szCs w:val="32"/>
+          <w:highlight w:val="yellow"/>
         </w:rPr>
         <w:t>Yemlik Cacığı</w:t>
       </w:r>
@@ -751,27 +822,29 @@
           <w:color w:val="3A3A3A"/>
           <w:sz w:val="26"/>
           <w:szCs w:val="26"/>
-        </w:rPr>
-      </w:pPr>
-    </w:p>
-    <w:p>
-      <w:pPr>
-        <w:pStyle w:val="NormalWeb"/>
-        <w:shd w:val="clear" w:color="auto" w:fill="FFFFFF"/>
-        <w:spacing w:before="0" w:beforeAutospacing="0" w:after="168" w:afterAutospacing="0"/>
-        <w:rPr>
-          <w:rFonts w:ascii="Helvetica" w:hAnsi="Helvetica"/>
-          <w:color w:val="3A3A3A"/>
-          <w:sz w:val="26"/>
-          <w:szCs w:val="26"/>
-        </w:rPr>
-      </w:pPr>
-      <w:r>
-        <w:rPr>
-          <w:rFonts w:ascii="Helvetica" w:hAnsi="Helvetica"/>
-          <w:color w:val="3A3A3A"/>
-          <w:sz w:val="26"/>
-          <w:szCs w:val="26"/>
+          <w:highlight w:val="yellow"/>
+        </w:rPr>
+      </w:pPr>
+    </w:p>
+    <w:p>
+      <w:pPr>
+        <w:pStyle w:val="NormalWeb"/>
+        <w:shd w:val="clear" w:color="auto" w:fill="FFFFFF"/>
+        <w:spacing w:before="0" w:beforeAutospacing="0" w:after="168" w:afterAutospacing="0"/>
+        <w:rPr>
+          <w:rFonts w:ascii="Helvetica" w:hAnsi="Helvetica"/>
+          <w:color w:val="3A3A3A"/>
+          <w:sz w:val="26"/>
+          <w:szCs w:val="26"/>
+        </w:rPr>
+      </w:pPr>
+      <w:r>
+        <w:rPr>
+          <w:rFonts w:ascii="Helvetica" w:hAnsi="Helvetica"/>
+          <w:color w:val="3A3A3A"/>
+          <w:sz w:val="26"/>
+          <w:szCs w:val="26"/>
+          <w:highlight w:val="yellow"/>
         </w:rPr>
         <w:t>Yaz günlerinin vazgeçilmez bir cacık türü olan yemlik cacığı, yemlik otu ile yoğurdun bir araya gelerek yapıldığı bir soğuk bir içecek türüdür. Servis öncesi sarımsak ve sıvı yağ ile tatlandırıldıktan sonra yemeye hazır olan yemlik cacığı tadı ile insana adeta parmaklarını yedirtecek bir lezzete bürünüyor.</w:t>
       </w:r>
@@ -812,6 +885,7 @@
           <w:color w:val="152C3F"/>
           <w:sz w:val="23"/>
           <w:szCs w:val="23"/>
+          <w:highlight w:val="yellow"/>
         </w:rPr>
       </w:pPr>
       <w:r>
@@ -820,6 +894,7 @@
           <w:color w:val="152C3F"/>
           <w:sz w:val="23"/>
           <w:szCs w:val="23"/>
+          <w:highlight w:val="yellow"/>
         </w:rPr>
         <w:t>Adana</w:t>
       </w:r>
@@ -834,6 +909,7 @@
           <w:color w:val="152C3F"/>
           <w:sz w:val="23"/>
           <w:szCs w:val="23"/>
+          <w:highlight w:val="yellow"/>
         </w:rPr>
       </w:pPr>
     </w:p>
@@ -847,6 +923,7 @@
           <w:color w:val="152C3F"/>
           <w:sz w:val="23"/>
           <w:szCs w:val="23"/>
+          <w:highlight w:val="yellow"/>
         </w:rPr>
       </w:pPr>
       <w:proofErr w:type="spellStart"/>
@@ -856,6 +933,7 @@
           <w:color w:val="152C3F"/>
           <w:sz w:val="23"/>
           <w:szCs w:val="23"/>
+          <w:highlight w:val="yellow"/>
         </w:rPr>
         <w:t>Şırdan</w:t>
       </w:r>
@@ -871,6 +949,7 @@
           <w:color w:val="152C3F"/>
           <w:sz w:val="23"/>
           <w:szCs w:val="23"/>
+          <w:highlight w:val="yellow"/>
         </w:rPr>
       </w:pPr>
       <w:r>
@@ -879,6 +958,7 @@
           <w:color w:val="152C3F"/>
           <w:sz w:val="23"/>
           <w:szCs w:val="23"/>
+          <w:highlight w:val="yellow"/>
         </w:rPr>
         <w:t xml:space="preserve">Adana’nın yöresel yemekleri arasında </w:t>
       </w:r>
@@ -889,267 +969,292 @@
           <w:color w:val="152C3F"/>
           <w:sz w:val="23"/>
           <w:szCs w:val="23"/>
-        </w:rPr>
-        <w:t>Şırdan</w:t>
-      </w:r>
-      <w:proofErr w:type="spellEnd"/>
+          <w:highlight w:val="yellow"/>
+        </w:rPr>
+        <w:t>ş</w:t>
+      </w:r>
       <w:r>
         <w:rPr>
           <w:rFonts w:ascii="ubuntu" w:hAnsi="ubuntu"/>
           <w:color w:val="152C3F"/>
           <w:sz w:val="23"/>
           <w:szCs w:val="23"/>
-        </w:rPr>
-        <w:t xml:space="preserve"> da yer almaktadır. Hayvan sakatatından yapılan bu yiyeceğe talep şehirde oldukça fazladır. </w:t>
-      </w:r>
-    </w:p>
-    <w:p>
-      <w:pPr>
-        <w:pStyle w:val="NormalWeb"/>
-        <w:shd w:val="clear" w:color="auto" w:fill="FFFFFF"/>
-        <w:spacing w:before="0" w:beforeAutospacing="0"/>
+          <w:highlight w:val="yellow"/>
+        </w:rPr>
+        <w:t>ırdan</w:t>
+      </w:r>
+      <w:proofErr w:type="spellEnd"/>
+      <w:r>
         <w:rPr>
           <w:rFonts w:ascii="ubuntu" w:hAnsi="ubuntu"/>
           <w:color w:val="152C3F"/>
           <w:sz w:val="23"/>
           <w:szCs w:val="23"/>
-        </w:rPr>
-      </w:pPr>
-      <w:r>
+          <w:highlight w:val="yellow"/>
+        </w:rPr>
+        <w:t xml:space="preserve"> da yer almaktadır. Hayvan sakatatından yapılan bu yiyeceğe talep şehirde oldukça fazladır. Hayvanın midesinin bir bölümünden yapılan bu sakatat yemeğini tadabileceğiniz birçok nokta bulunmaktadır. Genellikle kullanılan hayvan sakatatı kuzu olmaktadır. Dolmanın içerisine özel olarak hazırlanan baharatlı pirinç eklendikten sonra pişirilerek sunulan bir yiyecektir.</w:t>
+      </w:r>
+    </w:p>
+    <w:p>
+      <w:pPr>
+        <w:pStyle w:val="NormalWeb"/>
+        <w:shd w:val="clear" w:color="auto" w:fill="FFFFFF"/>
+        <w:spacing w:before="0" w:beforeAutospacing="0"/>
         <w:rPr>
           <w:rFonts w:ascii="ubuntu" w:hAnsi="ubuntu"/>
           <w:color w:val="152C3F"/>
           <w:sz w:val="23"/>
           <w:szCs w:val="23"/>
-        </w:rPr>
-        <w:t>Hayvanın midesinin bir bölümünden yapılan bu sakatat yemeğini tadabileceğiniz birçok nokta bulunmaktadır. Genellikle kullanılan hayvan sakatatı kuzu olmaktadır. Dolmanın içerisine özel olarak hazırlanan baharatlı pirinç eklendikten sonra pişirilerek sunulan bir yiyecektir.</w:t>
-      </w:r>
-    </w:p>
-    <w:p>
-      <w:pPr>
-        <w:pStyle w:val="NormalWeb"/>
-        <w:shd w:val="clear" w:color="auto" w:fill="FFFFFF"/>
-        <w:spacing w:before="0" w:beforeAutospacing="0"/>
+          <w:highlight w:val="yellow"/>
+        </w:rPr>
+      </w:pPr>
+      <w:r>
         <w:rPr>
           <w:rFonts w:ascii="ubuntu" w:hAnsi="ubuntu"/>
           <w:color w:val="152C3F"/>
           <w:sz w:val="23"/>
           <w:szCs w:val="23"/>
-        </w:rPr>
-      </w:pPr>
+          <w:highlight w:val="yellow"/>
+        </w:rPr>
+        <w:t xml:space="preserve">Bici </w:t>
+      </w:r>
+      <w:proofErr w:type="spellStart"/>
       <w:r>
         <w:rPr>
           <w:rFonts w:ascii="ubuntu" w:hAnsi="ubuntu"/>
           <w:color w:val="152C3F"/>
           <w:sz w:val="23"/>
           <w:szCs w:val="23"/>
-        </w:rPr>
-        <w:lastRenderedPageBreak/>
-        <w:t xml:space="preserve">Bici </w:t>
-      </w:r>
-      <w:proofErr w:type="spellStart"/>
-      <w:r>
+          <w:highlight w:val="yellow"/>
+        </w:rPr>
+        <w:t>Bici</w:t>
+      </w:r>
+      <w:proofErr w:type="spellEnd"/>
+    </w:p>
+    <w:p>
+      <w:pPr>
+        <w:pStyle w:val="NormalWeb"/>
+        <w:shd w:val="clear" w:color="auto" w:fill="FFFFFF"/>
+        <w:spacing w:before="0" w:beforeAutospacing="0"/>
         <w:rPr>
           <w:rFonts w:ascii="ubuntu" w:hAnsi="ubuntu"/>
           <w:color w:val="152C3F"/>
           <w:sz w:val="23"/>
           <w:szCs w:val="23"/>
-        </w:rPr>
-        <w:t>Bici</w:t>
-      </w:r>
-      <w:proofErr w:type="spellEnd"/>
-    </w:p>
-    <w:p>
-      <w:pPr>
-        <w:pStyle w:val="NormalWeb"/>
-        <w:shd w:val="clear" w:color="auto" w:fill="FFFFFF"/>
-        <w:spacing w:before="0" w:beforeAutospacing="0"/>
+          <w:highlight w:val="yellow"/>
+        </w:rPr>
+      </w:pPr>
+      <w:r>
         <w:rPr>
           <w:rFonts w:ascii="ubuntu" w:hAnsi="ubuntu"/>
           <w:color w:val="152C3F"/>
           <w:sz w:val="23"/>
           <w:szCs w:val="23"/>
-        </w:rPr>
-      </w:pPr>
+          <w:highlight w:val="yellow"/>
+        </w:rPr>
+        <w:lastRenderedPageBreak/>
+        <w:t xml:space="preserve">Sıcak yaz aylarında serinlemek için tüketilen yiyecekler arasında Bici </w:t>
+      </w:r>
+      <w:proofErr w:type="spellStart"/>
       <w:r>
         <w:rPr>
           <w:rFonts w:ascii="ubuntu" w:hAnsi="ubuntu"/>
           <w:color w:val="152C3F"/>
           <w:sz w:val="23"/>
           <w:szCs w:val="23"/>
-        </w:rPr>
-        <w:t xml:space="preserve">Sıcak yaz aylarında serinlemek için tüketilen yiyecekler arasında Bici </w:t>
-      </w:r>
-      <w:proofErr w:type="spellStart"/>
+          <w:highlight w:val="yellow"/>
+        </w:rPr>
+        <w:t>Bici</w:t>
+      </w:r>
+      <w:proofErr w:type="spellEnd"/>
       <w:r>
         <w:rPr>
           <w:rFonts w:ascii="ubuntu" w:hAnsi="ubuntu"/>
           <w:color w:val="152C3F"/>
           <w:sz w:val="23"/>
           <w:szCs w:val="23"/>
-        </w:rPr>
-        <w:t>Bici</w:t>
-      </w:r>
-      <w:proofErr w:type="spellEnd"/>
-      <w:r>
+          <w:highlight w:val="yellow"/>
+        </w:rPr>
+        <w:t xml:space="preserve"> tatlısı ilk sırada gelmektedir. Hazırlanması çok basit olmakla birlikte tüketimi oldukça keyiflidir. Nişasta kullanılarak yapılan muhallebinin üzerinde bir parça buz rendelenerek hazırlanmaktadır.</w:t>
+      </w:r>
+    </w:p>
+    <w:p>
+      <w:pPr>
+        <w:pStyle w:val="NormalWeb"/>
+        <w:shd w:val="clear" w:color="auto" w:fill="FFFFFF"/>
+        <w:spacing w:before="0" w:beforeAutospacing="0"/>
         <w:rPr>
           <w:rFonts w:ascii="ubuntu" w:hAnsi="ubuntu"/>
           <w:color w:val="152C3F"/>
           <w:sz w:val="23"/>
           <w:szCs w:val="23"/>
-        </w:rPr>
-        <w:t xml:space="preserve"> tatlısı ilk sırada gelmektedir. Hazırlanması çok basit olmakla birlikte tüketimi oldukça keyiflidir. Nişasta kullanılarak yapılan muhallebinin üzerinde bir parça buz rendelenerek hazırlanmaktadır.</w:t>
-      </w:r>
-    </w:p>
-    <w:p>
-      <w:pPr>
-        <w:pStyle w:val="NormalWeb"/>
-        <w:shd w:val="clear" w:color="auto" w:fill="FFFFFF"/>
-        <w:spacing w:before="0" w:beforeAutospacing="0"/>
+          <w:highlight w:val="yellow"/>
+        </w:rPr>
+      </w:pPr>
+      <w:r>
         <w:rPr>
           <w:rFonts w:ascii="ubuntu" w:hAnsi="ubuntu"/>
           <w:color w:val="152C3F"/>
           <w:sz w:val="23"/>
           <w:szCs w:val="23"/>
-        </w:rPr>
-      </w:pPr>
-      <w:r>
+          <w:highlight w:val="yellow"/>
+        </w:rPr>
+        <w:t>Muzlu Süt</w:t>
+      </w:r>
+    </w:p>
+    <w:p>
+      <w:pPr>
+        <w:pStyle w:val="NormalWeb"/>
+        <w:shd w:val="clear" w:color="auto" w:fill="FFFFFF"/>
+        <w:spacing w:before="0" w:beforeAutospacing="0"/>
         <w:rPr>
           <w:rFonts w:ascii="ubuntu" w:hAnsi="ubuntu"/>
           <w:color w:val="152C3F"/>
           <w:sz w:val="23"/>
           <w:szCs w:val="23"/>
-        </w:rPr>
-        <w:t>Kırmızı rengini alması içinse en son özel şerbeti eklenmekte ve son dokunuş olarak gül suyu dökülmektedir. Hafif bir tatlı olması ve Adana’nın yüksek sıcaklığında ferahlamak için tercih edilmesi ile ün kazanmıştır.</w:t>
-      </w:r>
-    </w:p>
-    <w:p>
-      <w:pPr>
-        <w:pStyle w:val="NormalWeb"/>
-        <w:shd w:val="clear" w:color="auto" w:fill="FFFFFF"/>
-        <w:spacing w:before="0" w:beforeAutospacing="0"/>
+          <w:highlight w:val="yellow"/>
+        </w:rPr>
+      </w:pPr>
+      <w:r>
         <w:rPr>
           <w:rFonts w:ascii="ubuntu" w:hAnsi="ubuntu"/>
           <w:color w:val="152C3F"/>
           <w:sz w:val="23"/>
           <w:szCs w:val="23"/>
-        </w:rPr>
-      </w:pPr>
+          <w:highlight w:val="yellow"/>
+        </w:rPr>
+        <w:t xml:space="preserve">Sabah kahvaltı etmek için dışarı çıktığınızda Adana’da uğramanız gereken yerlerin başında Kazım Büfe gelecektir. Türkiye’deki sayılı büfelerden birisi olan bu </w:t>
+      </w:r>
+      <w:proofErr w:type="gramStart"/>
       <w:r>
         <w:rPr>
           <w:rFonts w:ascii="ubuntu" w:hAnsi="ubuntu"/>
           <w:color w:val="152C3F"/>
           <w:sz w:val="23"/>
           <w:szCs w:val="23"/>
-        </w:rPr>
-        <w:t>Muzlu Süt</w:t>
-      </w:r>
-    </w:p>
-    <w:p>
-      <w:pPr>
-        <w:pStyle w:val="NormalWeb"/>
-        <w:shd w:val="clear" w:color="auto" w:fill="FFFFFF"/>
-        <w:spacing w:before="0" w:beforeAutospacing="0"/>
+          <w:highlight w:val="yellow"/>
+        </w:rPr>
+        <w:t>mekanda</w:t>
+      </w:r>
+      <w:proofErr w:type="gramEnd"/>
+      <w:r>
         <w:rPr>
           <w:rFonts w:ascii="ubuntu" w:hAnsi="ubuntu"/>
           <w:color w:val="152C3F"/>
           <w:sz w:val="23"/>
           <w:szCs w:val="23"/>
-        </w:rPr>
-      </w:pPr>
-      <w:r>
+          <w:highlight w:val="yellow"/>
+        </w:rPr>
+        <w:t xml:space="preserve"> denemeniz gereken şeyse muzlu süt olacaktır. </w:t>
+      </w:r>
+    </w:p>
+    <w:p>
+      <w:pPr>
+        <w:pStyle w:val="NormalWeb"/>
+        <w:shd w:val="clear" w:color="auto" w:fill="FFFFFF"/>
+        <w:spacing w:before="0" w:beforeAutospacing="0"/>
         <w:rPr>
           <w:rFonts w:ascii="ubuntu" w:hAnsi="ubuntu"/>
           <w:color w:val="152C3F"/>
           <w:sz w:val="23"/>
           <w:szCs w:val="23"/>
-        </w:rPr>
-        <w:t xml:space="preserve">Sabah kahvaltı etmek için dışarı çıktığınızda Adana’da uğramanız gereken yerlerin başında Kazım Büfe gelecektir. Türkiye’deki sayılı büfelerden birisi olan bu </w:t>
-      </w:r>
-      <w:proofErr w:type="gramStart"/>
+          <w:highlight w:val="yellow"/>
+        </w:rPr>
+      </w:pPr>
       <w:r>
         <w:rPr>
           <w:rFonts w:ascii="ubuntu" w:hAnsi="ubuntu"/>
           <w:color w:val="152C3F"/>
           <w:sz w:val="23"/>
           <w:szCs w:val="23"/>
-        </w:rPr>
-        <w:t>mekanda</w:t>
-      </w:r>
-      <w:proofErr w:type="gramEnd"/>
-      <w:r>
+          <w:highlight w:val="yellow"/>
+        </w:rPr>
+        <w:t>Adana Kebabı</w:t>
+      </w:r>
+    </w:p>
+    <w:p>
+      <w:pPr>
+        <w:pStyle w:val="NormalWeb"/>
+        <w:shd w:val="clear" w:color="auto" w:fill="FFFFFF"/>
+        <w:spacing w:before="0" w:beforeAutospacing="0"/>
         <w:rPr>
           <w:rFonts w:ascii="ubuntu" w:hAnsi="ubuntu"/>
           <w:color w:val="152C3F"/>
           <w:sz w:val="23"/>
           <w:szCs w:val="23"/>
-        </w:rPr>
-        <w:t xml:space="preserve"> denemeniz gereken şeyse muzlu süt olacaktır. </w:t>
-      </w:r>
-    </w:p>
-    <w:p>
-      <w:pPr>
-        <w:pStyle w:val="NormalWeb"/>
-        <w:shd w:val="clear" w:color="auto" w:fill="FFFFFF"/>
-        <w:spacing w:before="0" w:beforeAutospacing="0"/>
+          <w:highlight w:val="yellow"/>
+        </w:rPr>
+      </w:pPr>
+      <w:r>
         <w:rPr>
           <w:rFonts w:ascii="ubuntu" w:hAnsi="ubuntu"/>
           <w:color w:val="152C3F"/>
           <w:sz w:val="23"/>
           <w:szCs w:val="23"/>
-        </w:rPr>
-      </w:pPr>
-      <w:r>
+          <w:highlight w:val="yellow"/>
+        </w:rPr>
+        <w:t>Adana Kebabı günümüzde ülkemizin her yerinde sunulmaktadır. Ancak gerçek kebabı tabi ki memleketinden yemek gerekmektedir. Bunun için il ve ilçelerde sayısız lokanta vardır. Şehirde en iyisi diye bir yer yoktur. </w:t>
+      </w:r>
+    </w:p>
+    <w:p>
+      <w:pPr>
+        <w:pStyle w:val="NormalWeb"/>
+        <w:shd w:val="clear" w:color="auto" w:fill="FFFFFF"/>
+        <w:spacing w:before="0" w:beforeAutospacing="0"/>
         <w:rPr>
           <w:rFonts w:ascii="ubuntu" w:hAnsi="ubuntu"/>
           <w:color w:val="152C3F"/>
           <w:sz w:val="23"/>
           <w:szCs w:val="23"/>
-        </w:rPr>
-        <w:t xml:space="preserve">Birçok gurme bu içecek konusunda görüş ayrılığına sahip olsa </w:t>
-      </w:r>
-      <w:proofErr w:type="gramStart"/>
+          <w:highlight w:val="yellow"/>
+        </w:rPr>
+      </w:pPr>
       <w:r>
         <w:rPr>
           <w:rFonts w:ascii="ubuntu" w:hAnsi="ubuntu"/>
           <w:color w:val="152C3F"/>
           <w:sz w:val="23"/>
           <w:szCs w:val="23"/>
-        </w:rPr>
-        <w:t>da,</w:t>
-      </w:r>
-      <w:proofErr w:type="gramEnd"/>
-      <w:r>
+          <w:highlight w:val="yellow"/>
+        </w:rPr>
+        <w:t>Adana Şalgamı</w:t>
+      </w:r>
+    </w:p>
+    <w:p>
+      <w:pPr>
+        <w:pStyle w:val="NormalWeb"/>
+        <w:shd w:val="clear" w:color="auto" w:fill="FFFFFF"/>
+        <w:spacing w:before="0" w:beforeAutospacing="0"/>
         <w:rPr>
           <w:rFonts w:ascii="ubuntu" w:hAnsi="ubuntu"/>
           <w:color w:val="152C3F"/>
           <w:sz w:val="23"/>
           <w:szCs w:val="23"/>
         </w:rPr>
-        <w:t xml:space="preserve"> gidip orada deneyenler bu güzel içeceği harika yaptıklarını söylemektedir. Tabi bunun yanında büfe içerisinde farklı içecekler, tatlılar, sabah atıştırmalıkları vardır. </w:t>
-      </w:r>
-    </w:p>
-    <w:p>
-      <w:pPr>
-        <w:pStyle w:val="NormalWeb"/>
-        <w:shd w:val="clear" w:color="auto" w:fill="FFFFFF"/>
-        <w:spacing w:before="0" w:beforeAutospacing="0"/>
+      </w:pPr>
+      <w:r>
         <w:rPr>
           <w:rFonts w:ascii="ubuntu" w:hAnsi="ubuntu"/>
           <w:color w:val="152C3F"/>
           <w:sz w:val="23"/>
           <w:szCs w:val="23"/>
-        </w:rPr>
-      </w:pPr>
-      <w:r>
+          <w:highlight w:val="yellow"/>
+        </w:rPr>
+        <w:t>Şalgam hem farklı lezzeti hem de yararlı içeriği ile ülkemizde sıklıkla tüketilen bir içecektir. Adana ise şalgamın merkezi olarak kabul edilmektedir.</w:t>
+      </w:r>
+    </w:p>
+    <w:p>
+      <w:pPr>
+        <w:pStyle w:val="NormalWeb"/>
+        <w:shd w:val="clear" w:color="auto" w:fill="FFFFFF"/>
+        <w:spacing w:before="0" w:beforeAutospacing="0"/>
         <w:rPr>
           <w:rFonts w:ascii="ubuntu" w:hAnsi="ubuntu"/>
           <w:color w:val="152C3F"/>
           <w:sz w:val="23"/>
           <w:szCs w:val="23"/>
         </w:rPr>
-        <w:t>Adana Kebabı</w:t>
-      </w:r>
+      </w:pPr>
     </w:p>
     <w:p>
       <w:pPr>
@@ -1161,6 +1266,7 @@
           <w:color w:val="152C3F"/>
           <w:sz w:val="23"/>
           <w:szCs w:val="23"/>
+          <w:highlight w:val="yellow"/>
         </w:rPr>
       </w:pPr>
       <w:r>
@@ -1169,8 +1275,144 @@
           <w:color w:val="152C3F"/>
           <w:sz w:val="23"/>
           <w:szCs w:val="23"/>
-        </w:rPr>
-        <w:t>Adana Kebabı günümüzde ülkemizin her yerinde sunulmaktadır. Ancak gerçek kebabı tabi ki memleketinden yemek gerekmektedir. Bunun için il ve ilçelerde sayısız lokanta vardır. Şehirde en iyisi diye bir yer yoktur. </w:t>
+          <w:highlight w:val="yellow"/>
+        </w:rPr>
+        <w:t>Çanakkale</w:t>
+      </w:r>
+    </w:p>
+    <w:p>
+      <w:pPr>
+        <w:pStyle w:val="Balk3"/>
+        <w:shd w:val="clear" w:color="auto" w:fill="FFFFFF"/>
+        <w:spacing w:before="0" w:beforeAutospacing="0" w:after="300" w:afterAutospacing="0" w:line="312" w:lineRule="atLeast"/>
+        <w:rPr>
+          <w:rFonts w:ascii="Helvetica" w:hAnsi="Helvetica"/>
+          <w:b w:val="0"/>
+          <w:bCs w:val="0"/>
+          <w:color w:val="3A3A3A"/>
+          <w:sz w:val="32"/>
+          <w:szCs w:val="32"/>
+          <w:highlight w:val="yellow"/>
+        </w:rPr>
+      </w:pPr>
+      <w:proofErr w:type="spellStart"/>
+      <w:r>
+        <w:rPr>
+          <w:rStyle w:val="Gl"/>
+          <w:rFonts w:ascii="Helvetica" w:hAnsi="Helvetica"/>
+          <w:b/>
+          <w:bCs/>
+          <w:color w:val="3A3A3A"/>
+          <w:sz w:val="32"/>
+          <w:szCs w:val="32"/>
+          <w:highlight w:val="yellow"/>
+        </w:rPr>
+        <w:t>Tumbi</w:t>
+      </w:r>
+      <w:proofErr w:type="spellEnd"/>
+    </w:p>
+    <w:p>
+      <w:pPr>
+        <w:pStyle w:val="NormalWeb"/>
+        <w:shd w:val="clear" w:color="auto" w:fill="FFFFFF"/>
+        <w:spacing w:before="0" w:beforeAutospacing="0" w:after="168" w:afterAutospacing="0"/>
+        <w:rPr>
+          <w:rFonts w:ascii="Helvetica" w:hAnsi="Helvetica"/>
+          <w:color w:val="3A3A3A"/>
+          <w:sz w:val="26"/>
+          <w:szCs w:val="26"/>
+          <w:highlight w:val="yellow"/>
+        </w:rPr>
+      </w:pPr>
+    </w:p>
+    <w:p>
+      <w:pPr>
+        <w:pStyle w:val="NormalWeb"/>
+        <w:shd w:val="clear" w:color="auto" w:fill="FFFFFF"/>
+        <w:spacing w:before="0" w:beforeAutospacing="0" w:after="168" w:afterAutospacing="0"/>
+        <w:rPr>
+          <w:rFonts w:ascii="Helvetica" w:hAnsi="Helvetica"/>
+          <w:color w:val="3A3A3A"/>
+          <w:sz w:val="26"/>
+          <w:szCs w:val="26"/>
+          <w:highlight w:val="yellow"/>
+        </w:rPr>
+      </w:pPr>
+      <w:r>
+        <w:rPr>
+          <w:rFonts w:ascii="Helvetica" w:hAnsi="Helvetica"/>
+          <w:color w:val="3A3A3A"/>
+          <w:sz w:val="26"/>
+          <w:szCs w:val="26"/>
+          <w:highlight w:val="yellow"/>
+        </w:rPr>
+        <w:t xml:space="preserve">Çanakkale’nin en özel lezzetlerinden biri olan </w:t>
+      </w:r>
+      <w:proofErr w:type="spellStart"/>
+      <w:r>
+        <w:rPr>
+          <w:rFonts w:ascii="Helvetica" w:hAnsi="Helvetica"/>
+          <w:color w:val="3A3A3A"/>
+          <w:sz w:val="26"/>
+          <w:szCs w:val="26"/>
+          <w:highlight w:val="yellow"/>
+        </w:rPr>
+        <w:t>Tumbi</w:t>
+      </w:r>
+      <w:proofErr w:type="spellEnd"/>
+      <w:r>
+        <w:rPr>
+          <w:rFonts w:ascii="Helvetica" w:hAnsi="Helvetica"/>
+          <w:color w:val="3A3A3A"/>
+          <w:sz w:val="26"/>
+          <w:szCs w:val="26"/>
+          <w:highlight w:val="yellow"/>
+        </w:rPr>
+        <w:t xml:space="preserve"> ile Çanakkale yöresel yemekleri listemize başlıyoruz. İçerisinde bolca sebze ve bakliyat bulunan </w:t>
+      </w:r>
+      <w:proofErr w:type="spellStart"/>
+      <w:r>
+        <w:rPr>
+          <w:rFonts w:ascii="Helvetica" w:hAnsi="Helvetica"/>
+          <w:color w:val="3A3A3A"/>
+          <w:sz w:val="26"/>
+          <w:szCs w:val="26"/>
+          <w:highlight w:val="yellow"/>
+        </w:rPr>
+        <w:t>tumbi</w:t>
+      </w:r>
+      <w:proofErr w:type="spellEnd"/>
+      <w:r>
+        <w:rPr>
+          <w:rFonts w:ascii="Helvetica" w:hAnsi="Helvetica"/>
+          <w:color w:val="3A3A3A"/>
+          <w:sz w:val="26"/>
+          <w:szCs w:val="26"/>
+          <w:highlight w:val="yellow"/>
+        </w:rPr>
+        <w:t xml:space="preserve"> oldukça doyurucu bir o kadar da lezzetli bir yemek. İçerisinde göce adı verilen bir çeşit buğday bulunuyor. Yemeğin özelliği de buradan geliyor.  Çanakkale’nin lezzetiyle büyüleyen yemeği </w:t>
+      </w:r>
+      <w:proofErr w:type="spellStart"/>
+      <w:r>
+        <w:rPr>
+          <w:rFonts w:ascii="Helvetica" w:hAnsi="Helvetica"/>
+          <w:color w:val="3A3A3A"/>
+          <w:sz w:val="26"/>
+          <w:szCs w:val="26"/>
+          <w:highlight w:val="yellow"/>
+        </w:rPr>
+        <w:t>Tumbi</w:t>
+      </w:r>
+      <w:proofErr w:type="spellEnd"/>
+      <w:r>
+        <w:rPr>
+          <w:rFonts w:ascii="Helvetica" w:hAnsi="Helvetica"/>
+          <w:color w:val="3A3A3A"/>
+          <w:sz w:val="26"/>
+          <w:szCs w:val="26"/>
+          <w:highlight w:val="yellow"/>
+        </w:rPr>
+        <w:t>, göce, patlıcan, soğan, maydanoz ve domates ile hazırlanıyor.</w:t>
       </w:r>
     </w:p>
     <w:p>
@@ -1183,74 +1425,9 @@
           <w:color w:val="152C3F"/>
           <w:sz w:val="23"/>
           <w:szCs w:val="23"/>
-        </w:rPr>
-      </w:pPr>
-      <w:r>
-        <w:rPr>
-          <w:rFonts w:ascii="ubuntu" w:hAnsi="ubuntu"/>
-          <w:color w:val="152C3F"/>
-          <w:sz w:val="23"/>
-          <w:szCs w:val="23"/>
-        </w:rPr>
-        <w:t>Adana Şalgamı</w:t>
-      </w:r>
-    </w:p>
-    <w:p>
-      <w:pPr>
-        <w:pStyle w:val="NormalWeb"/>
-        <w:shd w:val="clear" w:color="auto" w:fill="FFFFFF"/>
-        <w:spacing w:before="0" w:beforeAutospacing="0"/>
-        <w:rPr>
-          <w:rFonts w:ascii="ubuntu" w:hAnsi="ubuntu"/>
-          <w:color w:val="152C3F"/>
-          <w:sz w:val="23"/>
-          <w:szCs w:val="23"/>
-        </w:rPr>
-      </w:pPr>
-      <w:r>
-        <w:rPr>
-          <w:rFonts w:ascii="ubuntu" w:hAnsi="ubuntu"/>
-          <w:color w:val="152C3F"/>
-          <w:sz w:val="23"/>
-          <w:szCs w:val="23"/>
-        </w:rPr>
-        <w:t>Şalgam hem farklı lezzeti hem de yararlı içeriği ile ülkemizde sıklıkla tüketilen bir içecektir. Adana ise şalgamın merkezi olarak kabul edilmektedir.</w:t>
-      </w:r>
-    </w:p>
-    <w:p>
-      <w:pPr>
-        <w:pStyle w:val="NormalWeb"/>
-        <w:shd w:val="clear" w:color="auto" w:fill="FFFFFF"/>
-        <w:spacing w:before="0" w:beforeAutospacing="0"/>
-        <w:rPr>
-          <w:rFonts w:ascii="ubuntu" w:hAnsi="ubuntu"/>
-          <w:color w:val="152C3F"/>
-          <w:sz w:val="23"/>
-          <w:szCs w:val="23"/>
-        </w:rPr>
-      </w:pPr>
-    </w:p>
-    <w:p>
-      <w:pPr>
-        <w:pStyle w:val="NormalWeb"/>
-        <w:shd w:val="clear" w:color="auto" w:fill="FFFFFF"/>
-        <w:spacing w:before="0" w:beforeAutospacing="0"/>
-        <w:rPr>
-          <w:rFonts w:ascii="ubuntu" w:hAnsi="ubuntu"/>
-          <w:color w:val="152C3F"/>
-          <w:sz w:val="23"/>
-          <w:szCs w:val="23"/>
-        </w:rPr>
-      </w:pPr>
-      <w:r>
-        <w:rPr>
-          <w:rFonts w:ascii="ubuntu" w:hAnsi="ubuntu"/>
-          <w:color w:val="152C3F"/>
-          <w:sz w:val="23"/>
-          <w:szCs w:val="23"/>
-        </w:rPr>
-        <w:t>Çanakkale</w:t>
-      </w:r>
+          <w:highlight w:val="yellow"/>
+        </w:rPr>
+      </w:pPr>
     </w:p>
     <w:p>
       <w:pPr>
@@ -1264,9 +1441,9 @@
           <w:color w:val="3A3A3A"/>
           <w:sz w:val="32"/>
           <w:szCs w:val="32"/>
-        </w:rPr>
-      </w:pPr>
-      <w:proofErr w:type="spellStart"/>
+          <w:highlight w:val="yellow"/>
+        </w:rPr>
+      </w:pPr>
       <w:r>
         <w:rPr>
           <w:rStyle w:val="Gl"/>
@@ -1276,118 +1453,48 @@
           <w:color w:val="3A3A3A"/>
           <w:sz w:val="32"/>
           <w:szCs w:val="32"/>
-        </w:rPr>
-        <w:t>Tumbi</w:t>
-      </w:r>
-      <w:proofErr w:type="spellEnd"/>
-    </w:p>
-    <w:p>
-      <w:pPr>
-        <w:pStyle w:val="NormalWeb"/>
-        <w:shd w:val="clear" w:color="auto" w:fill="FFFFFF"/>
-        <w:spacing w:before="0" w:beforeAutospacing="0" w:after="168" w:afterAutospacing="0"/>
-        <w:rPr>
-          <w:rFonts w:ascii="Helvetica" w:hAnsi="Helvetica"/>
-          <w:color w:val="3A3A3A"/>
-          <w:sz w:val="26"/>
-          <w:szCs w:val="26"/>
-        </w:rPr>
-      </w:pPr>
-    </w:p>
-    <w:p>
-      <w:pPr>
-        <w:pStyle w:val="NormalWeb"/>
-        <w:shd w:val="clear" w:color="auto" w:fill="FFFFFF"/>
-        <w:spacing w:before="0" w:beforeAutospacing="0" w:after="168" w:afterAutospacing="0"/>
-        <w:rPr>
-          <w:rFonts w:ascii="Helvetica" w:hAnsi="Helvetica"/>
-          <w:color w:val="3A3A3A"/>
-          <w:sz w:val="26"/>
-          <w:szCs w:val="26"/>
-        </w:rPr>
-      </w:pPr>
-      <w:r>
-        <w:rPr>
-          <w:rFonts w:ascii="Helvetica" w:hAnsi="Helvetica"/>
-          <w:color w:val="3A3A3A"/>
-          <w:sz w:val="26"/>
-          <w:szCs w:val="26"/>
-        </w:rPr>
-        <w:t xml:space="preserve">Çanakkale’nin en özel lezzetlerinden biri olan </w:t>
-      </w:r>
-      <w:proofErr w:type="spellStart"/>
-      <w:r>
-        <w:rPr>
-          <w:rFonts w:ascii="Helvetica" w:hAnsi="Helvetica"/>
-          <w:color w:val="3A3A3A"/>
-          <w:sz w:val="26"/>
-          <w:szCs w:val="26"/>
-        </w:rPr>
-        <w:t>Tumbi</w:t>
-      </w:r>
-      <w:proofErr w:type="spellEnd"/>
-      <w:r>
-        <w:rPr>
-          <w:rFonts w:ascii="Helvetica" w:hAnsi="Helvetica"/>
-          <w:color w:val="3A3A3A"/>
-          <w:sz w:val="26"/>
-          <w:szCs w:val="26"/>
-        </w:rPr>
-        <w:t xml:space="preserve"> ile Çanakkale yöresel yemekleri listemize başlıyoruz. İçerisinde bolca sebze ve bakliyat bulunan </w:t>
-      </w:r>
-      <w:proofErr w:type="spellStart"/>
-      <w:r>
-        <w:rPr>
-          <w:rFonts w:ascii="Helvetica" w:hAnsi="Helvetica"/>
-          <w:color w:val="3A3A3A"/>
-          <w:sz w:val="26"/>
-          <w:szCs w:val="26"/>
-        </w:rPr>
-        <w:t>tumbi</w:t>
-      </w:r>
-      <w:proofErr w:type="spellEnd"/>
-      <w:r>
-        <w:rPr>
-          <w:rFonts w:ascii="Helvetica" w:hAnsi="Helvetica"/>
-          <w:color w:val="3A3A3A"/>
-          <w:sz w:val="26"/>
-          <w:szCs w:val="26"/>
-        </w:rPr>
-        <w:t xml:space="preserve"> oldukça doyurucu bir o kadar da lezzetli bir yemek. İçerisinde göce adı verilen bir çeşit buğday bulunuyor. Yemeğin özelliği de buradan geliyor.  Çanakkale’nin lezzetiyle büyüleyen yemeği </w:t>
-      </w:r>
-      <w:proofErr w:type="spellStart"/>
-      <w:r>
-        <w:rPr>
-          <w:rFonts w:ascii="Helvetica" w:hAnsi="Helvetica"/>
-          <w:color w:val="3A3A3A"/>
-          <w:sz w:val="26"/>
-          <w:szCs w:val="26"/>
-        </w:rPr>
-        <w:t>Tumbi</w:t>
-      </w:r>
-      <w:proofErr w:type="spellEnd"/>
-      <w:r>
-        <w:rPr>
-          <w:rFonts w:ascii="Helvetica" w:hAnsi="Helvetica"/>
-          <w:color w:val="3A3A3A"/>
-          <w:sz w:val="26"/>
-          <w:szCs w:val="26"/>
-        </w:rPr>
-        <w:t>, göce, patlıcan, soğan, maydanoz ve domates ile hazırlanıyor.</w:t>
-      </w:r>
-    </w:p>
-    <w:p>
-      <w:pPr>
-        <w:pStyle w:val="NormalWeb"/>
-        <w:shd w:val="clear" w:color="auto" w:fill="FFFFFF"/>
-        <w:spacing w:before="0" w:beforeAutospacing="0"/>
-        <w:rPr>
-          <w:rFonts w:ascii="ubuntu" w:hAnsi="ubuntu"/>
-          <w:color w:val="152C3F"/>
-          <w:sz w:val="23"/>
-          <w:szCs w:val="23"/>
-        </w:rPr>
-      </w:pPr>
+          <w:highlight w:val="yellow"/>
+        </w:rPr>
+        <w:t>Çırpma</w:t>
+      </w:r>
+    </w:p>
+    <w:p>
+      <w:pPr>
+        <w:pStyle w:val="NormalWeb"/>
+        <w:shd w:val="clear" w:color="auto" w:fill="FFFFFF"/>
+        <w:spacing w:before="0" w:beforeAutospacing="0" w:after="168" w:afterAutospacing="0"/>
+        <w:rPr>
+          <w:rFonts w:ascii="Helvetica" w:hAnsi="Helvetica"/>
+          <w:color w:val="3A3A3A"/>
+          <w:sz w:val="26"/>
+          <w:szCs w:val="26"/>
+          <w:highlight w:val="yellow"/>
+        </w:rPr>
+      </w:pPr>
+    </w:p>
+    <w:p>
+      <w:pPr>
+        <w:pStyle w:val="NormalWeb"/>
+        <w:shd w:val="clear" w:color="auto" w:fill="FFFFFF"/>
+        <w:spacing w:before="0" w:beforeAutospacing="0" w:after="168" w:afterAutospacing="0"/>
+        <w:rPr>
+          <w:rFonts w:ascii="Helvetica" w:hAnsi="Helvetica"/>
+          <w:color w:val="3A3A3A"/>
+          <w:sz w:val="26"/>
+          <w:szCs w:val="26"/>
+          <w:highlight w:val="yellow"/>
+        </w:rPr>
+      </w:pPr>
+      <w:r>
+        <w:rPr>
+          <w:rFonts w:ascii="Helvetica" w:hAnsi="Helvetica"/>
+          <w:color w:val="3A3A3A"/>
+          <w:sz w:val="26"/>
+          <w:szCs w:val="26"/>
+          <w:highlight w:val="yellow"/>
+        </w:rPr>
+        <w:t>Çanakkale mutfağından lezzetli bir atıştırmalık var sırada. Görünüş olarak ıspanaklı böreğe benzese de hem yapılış aşamasıyla hem de tadıyla çok farklı bir yemek. İsteğe göre kabak ile hazırlanabilse de asıl çırpmanın içerisinde ıspanak vardır. İçerisindeki ıspanakla tam bir vitamin deposu olan Çırpma, hamurdan yapılmasıyla da oldukça doyurucudur.</w:t>
+      </w:r>
     </w:p>
     <w:p>
       <w:pPr>
@@ -1401,6 +1508,7 @@
           <w:color w:val="3A3A3A"/>
           <w:sz w:val="32"/>
           <w:szCs w:val="32"/>
+          <w:highlight w:val="yellow"/>
         </w:rPr>
       </w:pPr>
       <w:r>
@@ -1412,68 +1520,7 @@
           <w:color w:val="3A3A3A"/>
           <w:sz w:val="32"/>
           <w:szCs w:val="32"/>
-        </w:rPr>
-        <w:t>Çırpma</w:t>
-      </w:r>
-    </w:p>
-    <w:p>
-      <w:pPr>
-        <w:pStyle w:val="NormalWeb"/>
-        <w:shd w:val="clear" w:color="auto" w:fill="FFFFFF"/>
-        <w:spacing w:before="0" w:beforeAutospacing="0" w:after="168" w:afterAutospacing="0"/>
-        <w:rPr>
-          <w:rFonts w:ascii="Helvetica" w:hAnsi="Helvetica"/>
-          <w:color w:val="3A3A3A"/>
-          <w:sz w:val="26"/>
-          <w:szCs w:val="26"/>
-        </w:rPr>
-      </w:pPr>
-    </w:p>
-    <w:p>
-      <w:pPr>
-        <w:pStyle w:val="NormalWeb"/>
-        <w:shd w:val="clear" w:color="auto" w:fill="FFFFFF"/>
-        <w:spacing w:before="0" w:beforeAutospacing="0" w:after="168" w:afterAutospacing="0"/>
-        <w:rPr>
-          <w:rFonts w:ascii="Helvetica" w:hAnsi="Helvetica"/>
-          <w:color w:val="3A3A3A"/>
-          <w:sz w:val="26"/>
-          <w:szCs w:val="26"/>
-        </w:rPr>
-      </w:pPr>
-      <w:r>
-        <w:rPr>
-          <w:rFonts w:ascii="Helvetica" w:hAnsi="Helvetica"/>
-          <w:color w:val="3A3A3A"/>
-          <w:sz w:val="26"/>
-          <w:szCs w:val="26"/>
-        </w:rPr>
-        <w:t>Çanakkale mutfağından lezzetli bir atıştırmalık var sırada. Görünüş olarak ıspanaklı böreğe benzese de hem yapılış aşamasıyla hem de tadıyla çok farklı bir yemek. İsteğe göre kabak ile hazırlanabilse de asıl çırpmanın içerisinde ıspanak vardır. İçerisindeki ıspanakla tam bir vitamin deposu olan Çırpma, hamurdan yapılmasıyla da oldukça doyurucudur.</w:t>
-      </w:r>
-    </w:p>
-    <w:p>
-      <w:pPr>
-        <w:pStyle w:val="Balk3"/>
-        <w:shd w:val="clear" w:color="auto" w:fill="FFFFFF"/>
-        <w:spacing w:before="0" w:beforeAutospacing="0" w:after="300" w:afterAutospacing="0" w:line="312" w:lineRule="atLeast"/>
-        <w:rPr>
-          <w:rFonts w:ascii="Helvetica" w:hAnsi="Helvetica"/>
-          <w:b w:val="0"/>
-          <w:bCs w:val="0"/>
-          <w:color w:val="3A3A3A"/>
-          <w:sz w:val="32"/>
-          <w:szCs w:val="32"/>
-        </w:rPr>
-      </w:pPr>
-      <w:r>
-        <w:rPr>
-          <w:rStyle w:val="Gl"/>
-          <w:rFonts w:ascii="Helvetica" w:hAnsi="Helvetica"/>
-          <w:b/>
-          <w:bCs/>
-          <w:color w:val="3A3A3A"/>
-          <w:sz w:val="32"/>
-          <w:szCs w:val="32"/>
+          <w:highlight w:val="yellow"/>
         </w:rPr>
         <w:t>Biga Köftesi</w:t>
       </w:r>
@@ -1488,27 +1535,30 @@
           <w:color w:val="3A3A3A"/>
           <w:sz w:val="26"/>
           <w:szCs w:val="26"/>
-        </w:rPr>
-      </w:pPr>
-    </w:p>
-    <w:p>
-      <w:pPr>
-        <w:pStyle w:val="NormalWeb"/>
-        <w:shd w:val="clear" w:color="auto" w:fill="FFFFFF"/>
-        <w:spacing w:before="0" w:beforeAutospacing="0" w:after="168" w:afterAutospacing="0"/>
-        <w:rPr>
-          <w:rFonts w:ascii="Helvetica" w:hAnsi="Helvetica"/>
-          <w:color w:val="3A3A3A"/>
-          <w:sz w:val="26"/>
-          <w:szCs w:val="26"/>
-        </w:rPr>
-      </w:pPr>
-      <w:r>
-        <w:rPr>
-          <w:rFonts w:ascii="Helvetica" w:hAnsi="Helvetica"/>
-          <w:color w:val="3A3A3A"/>
-          <w:sz w:val="26"/>
-          <w:szCs w:val="26"/>
+          <w:highlight w:val="yellow"/>
+        </w:rPr>
+      </w:pPr>
+    </w:p>
+    <w:p>
+      <w:pPr>
+        <w:pStyle w:val="NormalWeb"/>
+        <w:shd w:val="clear" w:color="auto" w:fill="FFFFFF"/>
+        <w:spacing w:before="0" w:beforeAutospacing="0" w:after="168" w:afterAutospacing="0"/>
+        <w:rPr>
+          <w:rFonts w:ascii="Helvetica" w:hAnsi="Helvetica"/>
+          <w:color w:val="3A3A3A"/>
+          <w:sz w:val="26"/>
+          <w:szCs w:val="26"/>
+          <w:highlight w:val="yellow"/>
+        </w:rPr>
+      </w:pPr>
+      <w:r>
+        <w:rPr>
+          <w:rFonts w:ascii="Helvetica" w:hAnsi="Helvetica"/>
+          <w:color w:val="3A3A3A"/>
+          <w:sz w:val="26"/>
+          <w:szCs w:val="26"/>
+          <w:highlight w:val="yellow"/>
         </w:rPr>
         <w:t>Adının önüne meşhur kelimesi gelen birçok köfte yemişsinizdir. Ama bu köfteyi yedikten sonra yediğiniz köftelerin hiçbir özelliğinin olmadığını anlayacaksınız. Etinden içinde kullanılan diğer malzemelere kadar özenle seçilerek hazırlanan köfteler, bir kere deneyenin bir daha vazgeçemeyeceği bir lezzet.  Yaklaşık bir asırdır şehrin en önemli lezzetlerinden biri olan Biga Köftesi, Çanakkale gastronomi turizmi açısından da önemli bir yere sahiptir.</w:t>
       </w:r>
@@ -1523,6 +1573,7 @@
           <w:color w:val="3A3A3A"/>
           <w:sz w:val="32"/>
           <w:szCs w:val="32"/>
+          <w:highlight w:val="yellow"/>
           <w:lang w:val="tr-TR" w:eastAsia="tr-TR"/>
         </w:rPr>
       </w:pPr>
@@ -1534,6 +1585,7 @@
           <w:color w:val="3A3A3A"/>
           <w:sz w:val="32"/>
           <w:szCs w:val="32"/>
+          <w:highlight w:val="yellow"/>
           <w:lang w:val="tr-TR" w:eastAsia="tr-TR"/>
         </w:rPr>
         <w:t>Lüfer Pilavı</w:t>
@@ -1541,64 +1593,48 @@
     </w:p>
     <w:p>
       <w:pPr>
-        <w:spacing w:after="0" w:line="240" w:lineRule="auto"/>
-        <w:rPr>
-          <w:rFonts w:ascii="Times New Roman" w:eastAsia="Times New Roman" w:hAnsi="Times New Roman" w:cs="Times New Roman"/>
-          <w:sz w:val="24"/>
-          <w:szCs w:val="24"/>
+        <w:shd w:val="clear" w:color="auto" w:fill="FFFFFF"/>
+        <w:spacing w:after="168" w:line="240" w:lineRule="auto"/>
+        <w:rPr>
+          <w:rFonts w:ascii="Helvetica" w:eastAsia="Times New Roman" w:hAnsi="Helvetica" w:cs="Times New Roman"/>
+          <w:color w:val="3A3A3A"/>
+          <w:sz w:val="26"/>
+          <w:szCs w:val="26"/>
+          <w:highlight w:val="yellow"/>
           <w:lang w:val="tr-TR" w:eastAsia="tr-TR"/>
         </w:rPr>
       </w:pPr>
       <w:r>
         <w:rPr>
-          <w:rFonts w:ascii="Times New Roman" w:eastAsia="Times New Roman" w:hAnsi="Times New Roman" w:cs="Times New Roman"/>
-          <w:sz w:val="24"/>
-          <w:szCs w:val="24"/>
+          <w:rFonts w:ascii="Helvetica" w:eastAsia="Times New Roman" w:hAnsi="Helvetica" w:cs="Times New Roman"/>
+          <w:color w:val="3A3A3A"/>
+          <w:sz w:val="26"/>
+          <w:szCs w:val="26"/>
+          <w:highlight w:val="yellow"/>
           <w:lang w:val="tr-TR" w:eastAsia="tr-TR"/>
         </w:rPr>
-        <w:t>Fotoğraf: Lezzet</w:t>
-      </w:r>
-    </w:p>
-    <w:p>
-      <w:pPr>
-        <w:shd w:val="clear" w:color="auto" w:fill="FFFFFF"/>
-        <w:spacing w:after="168" w:line="240" w:lineRule="auto"/>
+        <w:t xml:space="preserve">. Her yemeğin yanına yakışan akşam yemeği sofralarının vazgeçilmesi olan pilav, genelde tavuklu, etli ya da nohutlu olarak bilinse de Çanakkale yöresinde pilav, Çanakkale mutfağının sevilen balığı lüfer </w:t>
+      </w:r>
+      <w:proofErr w:type="gramStart"/>
+      <w:r>
         <w:rPr>
           <w:rFonts w:ascii="Helvetica" w:eastAsia="Times New Roman" w:hAnsi="Helvetica" w:cs="Times New Roman"/>
           <w:color w:val="3A3A3A"/>
           <w:sz w:val="26"/>
           <w:szCs w:val="26"/>
+          <w:highlight w:val="yellow"/>
           <w:lang w:val="tr-TR" w:eastAsia="tr-TR"/>
         </w:rPr>
-      </w:pPr>
+        <w:t>ile birlikte</w:t>
+      </w:r>
+      <w:proofErr w:type="gramEnd"/>
       <w:r>
         <w:rPr>
           <w:rFonts w:ascii="Helvetica" w:eastAsia="Times New Roman" w:hAnsi="Helvetica" w:cs="Times New Roman"/>
           <w:color w:val="3A3A3A"/>
           <w:sz w:val="26"/>
           <w:szCs w:val="26"/>
-          <w:lang w:val="tr-TR" w:eastAsia="tr-TR"/>
-        </w:rPr>
-        <w:t xml:space="preserve">Listemize göz attıysanız Çanakkale yemeklerinin farklılığına tanık olmuşsunuzdur. Her yemeğin yanına yakışan akşam yemeği sofralarının vazgeçilmesi olan pilav, genelde tavuklu, etli ya da nohutlu olarak bilinse de Çanakkale yöresinde pilav, Çanakkale mutfağının sevilen balığı lüfer </w:t>
-      </w:r>
-      <w:proofErr w:type="gramStart"/>
-      <w:r>
-        <w:rPr>
-          <w:rFonts w:ascii="Helvetica" w:eastAsia="Times New Roman" w:hAnsi="Helvetica" w:cs="Times New Roman"/>
-          <w:color w:val="3A3A3A"/>
-          <w:sz w:val="26"/>
-          <w:szCs w:val="26"/>
-          <w:lang w:val="tr-TR" w:eastAsia="tr-TR"/>
-        </w:rPr>
-        <w:t>ile birlikte</w:t>
-      </w:r>
-      <w:proofErr w:type="gramEnd"/>
-      <w:r>
-        <w:rPr>
-          <w:rFonts w:ascii="Helvetica" w:eastAsia="Times New Roman" w:hAnsi="Helvetica" w:cs="Times New Roman"/>
-          <w:color w:val="3A3A3A"/>
-          <w:sz w:val="26"/>
-          <w:szCs w:val="26"/>
+          <w:highlight w:val="yellow"/>
           <w:lang w:val="tr-TR" w:eastAsia="tr-TR"/>
         </w:rPr>
         <w:t xml:space="preserve"> yapılıyor. Balıkla pilav olur mu demeyin. Bu yemek pilavın balıkla ne kadar güzel olduğunu kanıtlar nitelikte.</w:t>
@@ -1616,6 +1652,7 @@
           <w:color w:val="3A3A3A"/>
           <w:sz w:val="32"/>
           <w:szCs w:val="32"/>
+          <w:highlight w:val="yellow"/>
         </w:rPr>
       </w:pPr>
       <w:r>
@@ -1627,6 +1664,7 @@
           <w:color w:val="3A3A3A"/>
           <w:sz w:val="32"/>
           <w:szCs w:val="32"/>
+          <w:highlight w:val="yellow"/>
         </w:rPr>
         <w:t>Basma Helvası</w:t>
       </w:r>
@@ -1641,27 +1679,30 @@
           <w:color w:val="3A3A3A"/>
           <w:sz w:val="26"/>
           <w:szCs w:val="26"/>
-        </w:rPr>
-      </w:pPr>
-    </w:p>
-    <w:p>
-      <w:pPr>
-        <w:pStyle w:val="NormalWeb"/>
-        <w:shd w:val="clear" w:color="auto" w:fill="FFFFFF"/>
-        <w:spacing w:before="0" w:beforeAutospacing="0" w:after="168" w:afterAutospacing="0"/>
-        <w:rPr>
-          <w:rFonts w:ascii="Helvetica" w:hAnsi="Helvetica"/>
-          <w:color w:val="3A3A3A"/>
-          <w:sz w:val="26"/>
-          <w:szCs w:val="26"/>
-        </w:rPr>
-      </w:pPr>
-      <w:r>
-        <w:rPr>
-          <w:rFonts w:ascii="Helvetica" w:hAnsi="Helvetica"/>
-          <w:color w:val="3A3A3A"/>
-          <w:sz w:val="26"/>
-          <w:szCs w:val="26"/>
+          <w:highlight w:val="yellow"/>
+        </w:rPr>
+      </w:pPr>
+    </w:p>
+    <w:p>
+      <w:pPr>
+        <w:pStyle w:val="NormalWeb"/>
+        <w:shd w:val="clear" w:color="auto" w:fill="FFFFFF"/>
+        <w:spacing w:before="0" w:beforeAutospacing="0" w:after="168" w:afterAutospacing="0"/>
+        <w:rPr>
+          <w:rFonts w:ascii="Helvetica" w:hAnsi="Helvetica"/>
+          <w:color w:val="3A3A3A"/>
+          <w:sz w:val="26"/>
+          <w:szCs w:val="26"/>
+          <w:highlight w:val="yellow"/>
+        </w:rPr>
+      </w:pPr>
+      <w:r>
+        <w:rPr>
+          <w:rFonts w:ascii="Helvetica" w:hAnsi="Helvetica"/>
+          <w:color w:val="3A3A3A"/>
+          <w:sz w:val="26"/>
+          <w:szCs w:val="26"/>
+          <w:highlight w:val="yellow"/>
         </w:rPr>
         <w:t>Çanakkale’nin enfes yemeklerinden sonra sıra damak çatlatan lezzetleriyle fark yaratan tatlılara geldi. İlk sırada da herkes tarafından her çeşidi çok sevilen bir helva var. İrmik veya un açıkçası ne ile yapılırsa yapılsın helvanın her çeşidinin geleneksel Türk mutfağında önemli bir yeri vardır. Çanakkale yöresel tatlılarının en sevileni olan Basma helvası, Çanakkale sofralarında özellikle balık yemeklerinden sonra harika bir tamamlayıcı oluyor.</w:t>
       </w:r>
@@ -1678,6 +1719,7 @@
           <w:color w:val="3A3A3A"/>
           <w:sz w:val="32"/>
           <w:szCs w:val="32"/>
+          <w:highlight w:val="yellow"/>
         </w:rPr>
       </w:pPr>
       <w:r>
@@ -1689,6 +1731,7 @@
           <w:color w:val="3A3A3A"/>
           <w:sz w:val="32"/>
           <w:szCs w:val="32"/>
+          <w:highlight w:val="yellow"/>
         </w:rPr>
         <w:t>Mafiş</w:t>
       </w:r>
@@ -1703,27 +1746,29 @@
           <w:color w:val="3A3A3A"/>
           <w:sz w:val="26"/>
           <w:szCs w:val="26"/>
-        </w:rPr>
-      </w:pPr>
-    </w:p>
-    <w:p>
-      <w:pPr>
-        <w:pStyle w:val="NormalWeb"/>
-        <w:shd w:val="clear" w:color="auto" w:fill="FFFFFF"/>
-        <w:spacing w:before="0" w:beforeAutospacing="0" w:after="168" w:afterAutospacing="0"/>
-        <w:rPr>
-          <w:rFonts w:ascii="Helvetica" w:hAnsi="Helvetica"/>
-          <w:color w:val="3A3A3A"/>
-          <w:sz w:val="26"/>
-          <w:szCs w:val="26"/>
-        </w:rPr>
-      </w:pPr>
-      <w:r>
-        <w:rPr>
-          <w:rFonts w:ascii="Helvetica" w:hAnsi="Helvetica"/>
-          <w:color w:val="3A3A3A"/>
-          <w:sz w:val="26"/>
-          <w:szCs w:val="26"/>
+          <w:highlight w:val="yellow"/>
+        </w:rPr>
+      </w:pPr>
+    </w:p>
+    <w:p>
+      <w:pPr>
+        <w:pStyle w:val="NormalWeb"/>
+        <w:shd w:val="clear" w:color="auto" w:fill="FFFFFF"/>
+        <w:spacing w:before="0" w:beforeAutospacing="0" w:after="168" w:afterAutospacing="0"/>
+        <w:rPr>
+          <w:rFonts w:ascii="Helvetica" w:hAnsi="Helvetica"/>
+          <w:color w:val="3A3A3A"/>
+          <w:sz w:val="26"/>
+          <w:szCs w:val="26"/>
+        </w:rPr>
+      </w:pPr>
+      <w:r>
+        <w:rPr>
+          <w:rFonts w:ascii="Helvetica" w:hAnsi="Helvetica"/>
+          <w:color w:val="3A3A3A"/>
+          <w:sz w:val="26"/>
+          <w:szCs w:val="26"/>
+          <w:highlight w:val="yellow"/>
         </w:rPr>
         <w:t>Ülkemizin birçok yerinde yapılan, bazı yörelerde hamur kızartması bazı yörelerde de pişi olarak bilinen tarif Çanakkale’de mafiş olarak adlandırılır. Özellikle sabah kahvaltılarında hamurun mayalanmasını beklemeden pratik bir şekilde yapılan Mafiş, canınız hamur kızartması çektiğinde hemen yapılabileceğiniz bir tarif.</w:t>
       </w:r>
@@ -1830,6 +1875,7 @@
           <w:sz w:val="26"/>
           <w:szCs w:val="26"/>
         </w:rPr>
+        <w:lastRenderedPageBreak/>
         <w:t>Boza</w:t>
       </w:r>
     </w:p>
@@ -2186,17 +2232,7 @@
           <w:sz w:val="26"/>
           <w:szCs w:val="26"/>
         </w:rPr>
-        <w:t xml:space="preserve">, güne başlamanın en lezzetli halidir. </w:t>
-      </w:r>
-      <w:r>
-        <w:rPr>
-          <w:rFonts w:ascii="Helvetica" w:hAnsi="Helvetica"/>
-          <w:color w:val="3A3A3A"/>
-          <w:sz w:val="26"/>
-          <w:szCs w:val="26"/>
-        </w:rPr>
-        <w:lastRenderedPageBreak/>
-        <w:t xml:space="preserve">Yanında yumurta </w:t>
+        <w:t xml:space="preserve">, güne başlamanın en lezzetli halidir. Yanında yumurta </w:t>
       </w:r>
       <w:proofErr w:type="gramStart"/>
       <w:r>
@@ -2298,7 +2334,17 @@
           <w:sz w:val="26"/>
           <w:szCs w:val="26"/>
         </w:rPr>
-        <w:t>Ülkemizde ünü tüm şehirlere yayılan peynirlerden biri olan tulum peyniri, İzmir yöresel kahvaltılarında olduğu gibi ülkemizin her yerinde kahvaltı sofralarının aranan lezzeti olmuştur. Diğer adı çoban peyniri olan İzmir tulumunun özelliği sadece koyun sütünden yapılıyor olmasıdır. İzmir denilince akla gelen ilk lezzetlerden biri olan İzmir tulumunun ana vatanı Bergama ilçesi olsa da İzmir şehir merkezinde de birçok yerde bulunabilir. Hatta tüm Türkiye’ye adını duyurmuş olan bu lezzet, İzmir dışında da Türkiye’nin her yerinde çoğu markette bulunabilir.</w:t>
+        <w:t xml:space="preserve">Ülkemizde ünü tüm şehirlere yayılan peynirlerden biri olan tulum peyniri, İzmir yöresel kahvaltılarında olduğu gibi ülkemizin her yerinde kahvaltı sofralarının </w:t>
+      </w:r>
+      <w:r>
+        <w:rPr>
+          <w:rFonts w:ascii="Helvetica" w:hAnsi="Helvetica"/>
+          <w:color w:val="3A3A3A"/>
+          <w:sz w:val="26"/>
+          <w:szCs w:val="26"/>
+        </w:rPr>
+        <w:lastRenderedPageBreak/>
+        <w:t>aranan lezzeti olmuştur. Diğer adı çoban peyniri olan İzmir tulumunun özelliği sadece koyun sütünden yapılıyor olmasıdır. İzmir denilince akla gelen ilk lezzetlerden biri olan İzmir tulumunun ana vatanı Bergama ilçesi olsa da İzmir şehir merkezinde de birçok yerde bulunabilir. Hatta tüm Türkiye’ye adını duyurmuş olan bu lezzet, İzmir dışında da Türkiye’nin her yerinde çoğu markette bulunabilir.</w:t>
       </w:r>
     </w:p>
     <w:p>
@@ -2362,7 +2408,7 @@
         </w:rPr>
         <w:t>Yine İzmir’e ait olan ancak ülkemizin her yerinde bilinen bir lezzetten bahsedeceğiz. Ülkemizin her yerinde sandviç denilince akla ilk gelen lezzet olan İzmir kumru, gerçek haliyle tabi ki İzmir’de yenir. Özellikle de ülkemizin en ünlü tatil yerlerinden biri olan </w:t>
       </w:r>
-      <w:hyperlink r:id="rId8" w:tgtFrame="_blank" w:history="1">
+      <w:hyperlink r:id="rId9" w:tgtFrame="_blank" w:history="1">
         <w:r>
           <w:rPr>
             <w:rStyle w:val="Gl"/>
@@ -2934,7 +2980,6 @@
           <w:sz w:val="26"/>
           <w:szCs w:val="26"/>
         </w:rPr>
-        <w:lastRenderedPageBreak/>
         <w:t>Mevlana</w:t>
       </w:r>
       <w:proofErr w:type="gramEnd"/>
@@ -3047,6 +3092,7 @@
           <w:sz w:val="26"/>
           <w:szCs w:val="26"/>
         </w:rPr>
+        <w:lastRenderedPageBreak/>
         <w:t>Görüntüsü de en az tadı kadar iştah kabartıcı olan bu lezzetin ismi Dilber Dudağı tatlısı. Şerbetli tatlıların şahı olarak gösterebileceğimiz Dilberdudağı, minik sandviçler şekline getirilen hamur parçalarının içerisine bol ceviz konularak hazırlanıyor. Konya’nın yöresel yemekleri listesine giren bu çıtır baklava, fırında kızartıldıktan sonra şerbetlenip sofralarda yerini alıyor.</w:t>
       </w:r>
     </w:p>
@@ -4027,4 +4073,16 @@
   <a:objectDefaults/>
   <a:extraClrSchemeLst/>
 </a:theme>
+</file>
+
+<file path=customXml/item1.xml><?xml version="1.0" encoding="utf-8"?>
+<b:Sources xmlns:b="http://schemas.openxmlformats.org/officeDocument/2006/bibliography" xmlns="http://schemas.openxmlformats.org/officeDocument/2006/bibliography" SelectedStyle="\APASixthEditionOfficeOnline.xsl" StyleName="APA" Version="6"/>
+</file>
+
+<file path=customXml/itemProps1.xml><?xml version="1.0" encoding="utf-8"?>
+<ds:datastoreItem xmlns:ds="http://schemas.openxmlformats.org/officeDocument/2006/customXml" ds:itemID="{9A076515-5C84-4EA9-BED7-A603205E8233}">
+  <ds:schemaRefs>
+    <ds:schemaRef ds:uri="http://schemas.openxmlformats.org/officeDocument/2006/bibliography"/>
+  </ds:schemaRefs>
+</ds:datastoreItem>
 </file>
</xml_diff>